<commit_message>
Add new version of docx resume file
</commit_message>
<xml_diff>
--- a/app/utils/resume.docx
+++ b/app/utils/resume.docx
@@ -18,8 +18,6 @@
           </w14:textFill>
         </w:rPr>
       </w:pPr>
-      <w:bookmarkStart w:name="page1" w:id="0"/>
-      <w:bookmarkEnd w:id="0"/>
       <w:r>
         <w:rPr>
           <w:b w:val="1"/>
@@ -29,76 +27,6 @@
           <w:sz w:val="60"/>
           <w:szCs w:val="60"/>
           <w:u w:color="073763"/>
-          <w14:textFill>
-            <w14:solidFill>
-              <w14:srgbClr w14:val="073763"/>
-            </w14:solidFill>
-          </w14:textFill>
-        </w:rPr>
-        <mc:AlternateContent>
-          <mc:Choice Requires="wps">
-            <w:drawing xmlns:a="http://schemas.openxmlformats.org/drawingml/2006/main">
-              <wp:anchor distT="0" distB="0" distL="0" distR="0" simplePos="0" relativeHeight="251657216" behindDoc="1" locked="0" layoutInCell="1" allowOverlap="1">
-                <wp:simplePos x="0" y="0"/>
-                <wp:positionH relativeFrom="page">
-                  <wp:posOffset>0</wp:posOffset>
-                </wp:positionH>
-                <wp:positionV relativeFrom="page">
-                  <wp:posOffset>0</wp:posOffset>
-                </wp:positionV>
-                <wp:extent cx="7772400" cy="10058400"/>
-                <wp:effectExtent l="0" t="0" r="0" b="0"/>
-                <wp:wrapNone/>
-                <wp:docPr id="1073741825" name="officeArt object" descr="Shape 1"/>
-                <wp:cNvGraphicFramePr/>
-                <a:graphic xmlns:a="http://schemas.openxmlformats.org/drawingml/2006/main">
-                  <a:graphicData uri="http://schemas.microsoft.com/office/word/2010/wordprocessingShape">
-                    <wps:wsp>
-                      <wps:cNvSpPr/>
-                      <wps:spPr>
-                        <a:xfrm>
-                          <a:off x="0" y="0"/>
-                          <a:ext cx="7772400" cy="10058400"/>
-                        </a:xfrm>
-                        <a:prstGeom prst="rect">
-                          <a:avLst/>
-                        </a:prstGeom>
-                        <a:solidFill>
-                          <a:srgbClr val="FEFFF7"/>
-                        </a:solidFill>
-                        <a:ln w="12700" cap="flat">
-                          <a:noFill/>
-                          <a:miter lim="400000"/>
-                        </a:ln>
-                        <a:effectLst/>
-                      </wps:spPr>
-                      <wps:bodyPr/>
-                    </wps:wsp>
-                  </a:graphicData>
-                </a:graphic>
-              </wp:anchor>
-            </w:drawing>
-          </mc:Choice>
-          <mc:Fallback>
-            <w:pict>
-              <v:rect id="_x0000_s1026" style="visibility:visible;position:absolute;margin-left:0.0pt;margin-top:0.0pt;width:612.0pt;height:792.0pt;z-index:-251659264;mso-position-horizontal:absolute;mso-position-horizontal-relative:page;mso-position-vertical:absolute;mso-position-vertical-relative:page;mso-wrap-distance-left:0.0pt;mso-wrap-distance-top:0.0pt;mso-wrap-distance-right:0.0pt;mso-wrap-distance-bottom:0.0pt;">
-                <v:fill color="#FEFFF7" opacity="100.0%" type="solid"/>
-                <v:stroke on="f" weight="1.0pt" dashstyle="solid" endcap="flat" miterlimit="400.0%" joinstyle="miter" linestyle="single" startarrow="none" startarrowwidth="medium" startarrowlength="medium" endarrow="none" endarrowwidth="medium" endarrowlength="medium"/>
-                <w10:wrap type="none" side="bothSides" anchorx="page" anchory="page"/>
-              </v:rect>
-            </w:pict>
-          </mc:Fallback>
-        </mc:AlternateContent>
-      </w:r>
-      <w:r>
-        <w:rPr>
-          <w:b w:val="1"/>
-          <w:bCs w:val="1"/>
-          <w:outline w:val="0"/>
-          <w:color w:val="073763"/>
-          <w:sz w:val="60"/>
-          <w:szCs w:val="60"/>
-          <w:u w:color="073763"/>
           <w:rtl w:val="0"/>
           <w:lang w:val="en-US"/>
           <w14:textFill>
@@ -185,7 +113,7 @@
     <w:p>
       <w:pPr>
         <w:pStyle w:val="Body A"/>
-        <w:spacing w:line="200" w:lineRule="exact"/>
+        <w:spacing w:line="361" w:lineRule="exact"/>
         <w:rPr>
           <w:outline w:val="0"/>
           <w:color w:val="000000"/>
@@ -199,11 +127,7 @@
           </w14:textFill>
         </w:rPr>
       </w:pPr>
-    </w:p>
-    <w:p>
-      <w:pPr>
-        <w:pStyle w:val="Body A"/>
-        <w:spacing w:line="200" w:lineRule="exact"/>
+      <w:r>
         <w:rPr>
           <w:outline w:val="0"/>
           <w:color w:val="000000"/>
@@ -216,7 +140,8 @@
             </w14:solidFill>
           </w14:textFill>
         </w:rPr>
-      </w:pPr>
+        <w:tab/>
+      </w:r>
     </w:p>
     <w:p>
       <w:pPr>
@@ -331,7 +256,7 @@
           <w:color w:val="000000"/>
           <w:u w:color="000000"/>
           <w:rtl w:val="0"/>
-          <w:lang w:val="en-US"/>
+          <w:lang w:val="de-DE"/>
           <w14:textFill>
             <w14:solidFill>
               <w14:srgbClr w14:val="000000"/>
@@ -399,7 +324,7 @@
           <w:color w:val="000000"/>
           <w:u w:color="000000"/>
           <w:rtl w:val="0"/>
-          <w:lang w:val="en-US"/>
+          <w:lang w:val="nl-NL"/>
           <w14:textFill>
             <w14:solidFill>
               <w14:srgbClr w14:val="000000"/>
@@ -1303,18 +1228,6 @@
       <w:pPr>
         <w:pStyle w:val="Body A"/>
         <w:ind w:right="420"/>
-        <w:rPr>
-          <w:outline w:val="0"/>
-          <w:color w:val="000000"/>
-          <w:sz w:val="20"/>
-          <w:szCs w:val="20"/>
-          <w:u w:color="000000"/>
-          <w14:textFill>
-            <w14:solidFill>
-              <w14:srgbClr w14:val="000000"/>
-            </w14:solidFill>
-          </w14:textFill>
-        </w:rPr>
       </w:pPr>
       <w:r>
         <w:rPr>
@@ -1333,12 +1246,6 @@
         </w:rPr>
         <w:t>August 2013 - May 2015</w:t>
       </w:r>
-    </w:p>
-    <w:p>
-      <w:pPr>
-        <w:pStyle w:val="Body A"/>
-        <w:spacing w:line="20" w:lineRule="exact"/>
-      </w:pPr>
       <w:r>
         <w:rPr>
           <w:rFonts w:ascii="Arial Unicode MS" w:cs="Arial Unicode MS" w:hAnsi="Arial Unicode MS" w:eastAsia="Arial Unicode MS"/>
@@ -1347,24 +1254,43 @@
           <w:i w:val="0"/>
           <w:iCs w:val="0"/>
           <w:outline w:val="0"/>
-          <w:color w:val="000000"/>
-          <w:sz w:val="24"/>
-          <w:szCs w:val="24"/>
-          <w:u w:color="000000"/>
-          <w14:textFill>
-            <w14:solidFill>
-              <w14:srgbClr w14:val="000000"/>
-            </w14:solidFill>
-          </w14:textFill>
-        </w:rPr>
-        <w:br w:type="column"/>
-      </w:r>
-    </w:p>
-    <w:p>
-      <w:pPr>
-        <w:pStyle w:val="Body A"/>
-        <w:spacing w:line="20" w:lineRule="exact"/>
-      </w:pPr>
+          <w:color w:val="525252"/>
+          <w:sz w:val="16"/>
+          <w:szCs w:val="16"/>
+          <w:u w:color="000000"/>
+          <w:lang w:val="en-US"/>
+          <w14:textFill>
+            <w14:solidFill>
+              <w14:srgbClr w14:val="535353"/>
+            </w14:solidFill>
+          </w14:textFill>
+        </w:rPr>
+        <w:br w:type="page"/>
+      </w:r>
+    </w:p>
+    <w:p>
+      <w:pPr>
+        <w:pStyle w:val="Body A"/>
+      </w:pPr>
+      <w:r>
+        <w:rPr>
+          <w:b w:val="1"/>
+          <w:bCs w:val="1"/>
+          <w:outline w:val="0"/>
+          <w:color w:val="2079c7"/>
+          <w:sz w:val="18"/>
+          <w:szCs w:val="18"/>
+          <w:u w:color="2079c7"/>
+          <w:rtl w:val="0"/>
+          <w:lang w:val="da-DK"/>
+          <w14:textFill>
+            <w14:solidFill>
+              <w14:srgbClr w14:val="2079C7"/>
+            </w14:solidFill>
+          </w14:textFill>
+        </w:rPr>
+        <w:t>Links</w:t>
+      </w:r>
     </w:p>
     <w:p>
       <w:pPr>
@@ -1541,6 +1467,993 @@
         <w:pStyle w:val="Body A"/>
         <w:rPr>
           <w:rStyle w:val="None"/>
+          <w:rFonts w:ascii="Arial Unicode MS" w:cs="Arial Unicode MS" w:hAnsi="Arial Unicode MS" w:eastAsia="Arial Unicode MS"/>
+          <w:outline w:val="0"/>
+          <w:color w:val="000000"/>
+          <w:sz w:val="24"/>
+          <w:szCs w:val="24"/>
+          <w:u w:color="000000"/>
+          <w14:textFill>
+            <w14:solidFill>
+              <w14:srgbClr w14:val="000000"/>
+            </w14:solidFill>
+          </w14:textFill>
+        </w:rPr>
+      </w:pPr>
+      <w:r>
+        <w:rPr>
+          <w:rStyle w:val="Hyperlink.1"/>
+        </w:rPr>
+        <w:fldChar w:fldCharType="begin" w:fldLock="0"/>
+      </w:r>
+      <w:r>
+        <w:rPr>
+          <w:rStyle w:val="Hyperlink.1"/>
+        </w:rPr>
+        <w:instrText xml:space="preserve"> HYPERLINK "https://github.com/andrewangelle"</w:instrText>
+      </w:r>
+      <w:r>
+        <w:rPr>
+          <w:rStyle w:val="Hyperlink.1"/>
+        </w:rPr>
+        <w:fldChar w:fldCharType="separate" w:fldLock="0"/>
+      </w:r>
+      <w:r>
+        <w:rPr>
+          <w:rStyle w:val="Hyperlink.1"/>
+          <w:rtl w:val="0"/>
+        </w:rPr>
+        <w:t>http://github.com/andrewangelle</w:t>
+      </w:r>
+      <w:r>
+        <w:rPr/>
+        <w:fldChar w:fldCharType="end" w:fldLock="0"/>
+      </w:r>
+    </w:p>
+    <w:p>
+      <w:pPr>
+        <w:pStyle w:val="Body A"/>
+        <w:rPr>
+          <w:rStyle w:val="None"/>
+          <w:rFonts w:ascii="Arial Unicode MS" w:cs="Arial Unicode MS" w:hAnsi="Arial Unicode MS" w:eastAsia="Arial Unicode MS"/>
+          <w:outline w:val="0"/>
+          <w:color w:val="000000"/>
+          <w:sz w:val="24"/>
+          <w:szCs w:val="24"/>
+          <w:u w:color="000000"/>
+          <w14:textFill>
+            <w14:solidFill>
+              <w14:srgbClr w14:val="000000"/>
+            </w14:solidFill>
+          </w14:textFill>
+        </w:rPr>
+      </w:pPr>
+    </w:p>
+    <w:p>
+      <w:pPr>
+        <w:pStyle w:val="Body A"/>
+        <w:spacing w:line="344" w:lineRule="exact"/>
+        <w:rPr>
+          <w:rStyle w:val="None"/>
+          <w:outline w:val="0"/>
+          <w:color w:val="000000"/>
+          <w:sz w:val="24"/>
+          <w:szCs w:val="24"/>
+          <w:u w:color="000000"/>
+          <w14:textFill>
+            <w14:solidFill>
+              <w14:srgbClr w14:val="000000"/>
+            </w14:solidFill>
+          </w14:textFill>
+        </w:rPr>
+      </w:pPr>
+    </w:p>
+    <w:p>
+      <w:pPr>
+        <w:pStyle w:val="Body A"/>
+        <w:rPr>
+          <w:rStyle w:val="None"/>
+          <w:outline w:val="0"/>
+          <w:color w:val="000000"/>
+          <w:sz w:val="20"/>
+          <w:szCs w:val="20"/>
+          <w:u w:color="000000"/>
+          <w14:textFill>
+            <w14:solidFill>
+              <w14:srgbClr w14:val="000000"/>
+            </w14:solidFill>
+          </w14:textFill>
+        </w:rPr>
+      </w:pPr>
+      <w:r>
+        <w:rPr>
+          <w:rStyle w:val="None"/>
+          <w:b w:val="1"/>
+          <w:bCs w:val="1"/>
+          <w:outline w:val="0"/>
+          <w:color w:val="2079c7"/>
+          <w:sz w:val="18"/>
+          <w:szCs w:val="18"/>
+          <w:u w:color="2079c7"/>
+          <w:rtl w:val="0"/>
+          <w:lang w:val="da-DK"/>
+          <w14:textFill>
+            <w14:solidFill>
+              <w14:srgbClr w14:val="2079C7"/>
+            </w14:solidFill>
+          </w14:textFill>
+        </w:rPr>
+        <w:t>SKILLS</w:t>
+      </w:r>
+    </w:p>
+    <w:p>
+      <w:pPr>
+        <w:pStyle w:val="Body A"/>
+        <w:rPr>
+          <w:rStyle w:val="None"/>
+          <w:outline w:val="0"/>
+          <w:color w:val="000000"/>
+          <w:sz w:val="24"/>
+          <w:szCs w:val="24"/>
+          <w:u w:color="000000"/>
+          <w14:textFill>
+            <w14:solidFill>
+              <w14:srgbClr w14:val="000000"/>
+            </w14:solidFill>
+          </w14:textFill>
+        </w:rPr>
+      </w:pPr>
+    </w:p>
+    <w:p>
+      <w:pPr>
+        <w:pStyle w:val="Body A"/>
+      </w:pPr>
+      <w:r>
+        <w:rPr>
+          <w:rStyle w:val="None"/>
+          <w:outline w:val="0"/>
+          <w:color w:val="666666"/>
+          <w:u w:color="666666"/>
+          <w:rtl w:val="0"/>
+          <w:lang w:val="en-US"/>
+          <w14:textFill>
+            <w14:solidFill>
+              <w14:srgbClr w14:val="666666"/>
+            </w14:solidFill>
+          </w14:textFill>
+        </w:rPr>
+        <w:t>JavaScript</w:t>
+      </w:r>
+      <w:r>
+        <w:rPr>
+          <w:rStyle w:val="None"/>
+          <w:outline w:val="0"/>
+          <w:color w:val="666666"/>
+          <w:u w:color="666666"/>
+          <w:rtl w:val="0"/>
+          <w:lang w:val="es-ES_tradnl"/>
+          <w14:textFill>
+            <w14:solidFill>
+              <w14:srgbClr w14:val="666666"/>
+            </w14:solidFill>
+          </w14:textFill>
+        </w:rPr>
+        <w:t>​</w:t>
+      </w:r>
+    </w:p>
+    <w:p>
+      <w:pPr>
+        <w:pStyle w:val="Body A"/>
+      </w:pPr>
+    </w:p>
+    <w:p>
+      <w:pPr>
+        <w:pStyle w:val="Body A"/>
+      </w:pPr>
+      <w:r>
+        <w:rPr>
+          <w:rStyle w:val="None"/>
+          <w:outline w:val="0"/>
+          <w:color w:val="666666"/>
+          <w:u w:color="666666"/>
+          <w:rtl w:val="0"/>
+          <w:lang w:val="en-US"/>
+          <w14:textFill>
+            <w14:solidFill>
+              <w14:srgbClr w14:val="666666"/>
+            </w14:solidFill>
+          </w14:textFill>
+        </w:rPr>
+        <w:t>TypeScript</w:t>
+      </w:r>
+      <w:r>
+        <w:rPr>
+          <w:rStyle w:val="None"/>
+          <w:outline w:val="0"/>
+          <w:color w:val="666666"/>
+          <w:u w:color="666666"/>
+          <w:rtl w:val="0"/>
+          <w:lang w:val="es-ES_tradnl"/>
+          <w14:textFill>
+            <w14:solidFill>
+              <w14:srgbClr w14:val="666666"/>
+            </w14:solidFill>
+          </w14:textFill>
+        </w:rPr>
+        <w:t>​</w:t>
+      </w:r>
+    </w:p>
+    <w:p>
+      <w:pPr>
+        <w:pStyle w:val="Body A"/>
+      </w:pPr>
+    </w:p>
+    <w:p>
+      <w:pPr>
+        <w:pStyle w:val="Body A"/>
+      </w:pPr>
+      <w:r>
+        <w:rPr>
+          <w:rStyle w:val="None"/>
+          <w:outline w:val="0"/>
+          <w:color w:val="666666"/>
+          <w:u w:color="666666"/>
+          <w:rtl w:val="0"/>
+          <w:lang w:val="en-US"/>
+          <w14:textFill>
+            <w14:solidFill>
+              <w14:srgbClr w14:val="666666"/>
+            </w14:solidFill>
+          </w14:textFill>
+        </w:rPr>
+        <w:t>React</w:t>
+      </w:r>
+      <w:r>
+        <w:rPr>
+          <w:rStyle w:val="None"/>
+          <w:outline w:val="0"/>
+          <w:color w:val="666666"/>
+          <w:u w:color="666666"/>
+          <w:rtl w:val="0"/>
+          <w:lang w:val="es-ES_tradnl"/>
+          <w14:textFill>
+            <w14:solidFill>
+              <w14:srgbClr w14:val="666666"/>
+            </w14:solidFill>
+          </w14:textFill>
+        </w:rPr>
+        <w:t>​</w:t>
+      </w:r>
+    </w:p>
+    <w:p>
+      <w:pPr>
+        <w:pStyle w:val="Body A"/>
+      </w:pPr>
+    </w:p>
+    <w:p>
+      <w:pPr>
+        <w:pStyle w:val="Body A"/>
+      </w:pPr>
+      <w:r>
+        <w:rPr>
+          <w:rStyle w:val="None"/>
+          <w:outline w:val="0"/>
+          <w:color w:val="666666"/>
+          <w:u w:color="666666"/>
+          <w:rtl w:val="0"/>
+          <w:lang w:val="fr-FR"/>
+          <w14:textFill>
+            <w14:solidFill>
+              <w14:srgbClr w14:val="666666"/>
+            </w14:solidFill>
+          </w14:textFill>
+        </w:rPr>
+        <w:t>Redux</w:t>
+      </w:r>
+      <w:r>
+        <w:rPr>
+          <w:rStyle w:val="None"/>
+          <w:outline w:val="0"/>
+          <w:color w:val="666666"/>
+          <w:u w:color="666666"/>
+          <w:rtl w:val="0"/>
+          <w:lang w:val="es-ES_tradnl"/>
+          <w14:textFill>
+            <w14:solidFill>
+              <w14:srgbClr w14:val="666666"/>
+            </w14:solidFill>
+          </w14:textFill>
+        </w:rPr>
+        <w:t>​</w:t>
+      </w:r>
+    </w:p>
+    <w:p>
+      <w:pPr>
+        <w:pStyle w:val="Body A"/>
+      </w:pPr>
+    </w:p>
+    <w:p>
+      <w:pPr>
+        <w:pStyle w:val="Body A"/>
+      </w:pPr>
+      <w:r>
+        <w:rPr>
+          <w:rStyle w:val="None"/>
+          <w:outline w:val="0"/>
+          <w:color w:val="666666"/>
+          <w:u w:color="666666"/>
+          <w:rtl w:val="0"/>
+          <w:lang w:val="en-US"/>
+          <w14:textFill>
+            <w14:solidFill>
+              <w14:srgbClr w14:val="666666"/>
+            </w14:solidFill>
+          </w14:textFill>
+        </w:rPr>
+        <w:t>Storybook</w:t>
+      </w:r>
+      <w:r>
+        <w:rPr>
+          <w:rStyle w:val="None"/>
+          <w:outline w:val="0"/>
+          <w:color w:val="666666"/>
+          <w:u w:color="666666"/>
+          <w:rtl w:val="0"/>
+          <w:lang w:val="es-ES_tradnl"/>
+          <w14:textFill>
+            <w14:solidFill>
+              <w14:srgbClr w14:val="666666"/>
+            </w14:solidFill>
+          </w14:textFill>
+        </w:rPr>
+        <w:t>​</w:t>
+      </w:r>
+    </w:p>
+    <w:p>
+      <w:pPr>
+        <w:pStyle w:val="Body A"/>
+      </w:pPr>
+    </w:p>
+    <w:p>
+      <w:pPr>
+        <w:pStyle w:val="Body A"/>
+      </w:pPr>
+      <w:r>
+        <w:rPr>
+          <w:rStyle w:val="None"/>
+          <w:outline w:val="0"/>
+          <w:color w:val="666666"/>
+          <w:u w:color="666666"/>
+          <w:rtl w:val="0"/>
+          <w14:textFill>
+            <w14:solidFill>
+              <w14:srgbClr w14:val="666666"/>
+            </w14:solidFill>
+          </w14:textFill>
+        </w:rPr>
+        <w:t>HTMLCSS/SASS</w:t>
+      </w:r>
+      <w:r>
+        <w:rPr>
+          <w:rStyle w:val="None"/>
+          <w:outline w:val="0"/>
+          <w:color w:val="666666"/>
+          <w:u w:color="666666"/>
+          <w:rtl w:val="0"/>
+          <w:lang w:val="es-ES_tradnl"/>
+          <w14:textFill>
+            <w14:solidFill>
+              <w14:srgbClr w14:val="666666"/>
+            </w14:solidFill>
+          </w14:textFill>
+        </w:rPr>
+        <w:t>​</w:t>
+      </w:r>
+    </w:p>
+    <w:p>
+      <w:pPr>
+        <w:pStyle w:val="Body A"/>
+      </w:pPr>
+    </w:p>
+    <w:p>
+      <w:pPr>
+        <w:pStyle w:val="Body A"/>
+      </w:pPr>
+      <w:r>
+        <w:rPr>
+          <w:rStyle w:val="None"/>
+          <w:outline w:val="0"/>
+          <w:color w:val="666666"/>
+          <w:u w:color="666666"/>
+          <w:rtl w:val="0"/>
+          <w14:textFill>
+            <w14:solidFill>
+              <w14:srgbClr w14:val="666666"/>
+            </w14:solidFill>
+          </w14:textFill>
+        </w:rPr>
+        <w:t>CSS</w:t>
+      </w:r>
+      <w:r>
+        <w:rPr>
+          <w:rStyle w:val="None"/>
+          <w:outline w:val="0"/>
+          <w:color w:val="666666"/>
+          <w:u w:color="666666"/>
+          <w:rtl w:val="0"/>
+          <w:lang w:val="es-ES_tradnl"/>
+          <w14:textFill>
+            <w14:solidFill>
+              <w14:srgbClr w14:val="666666"/>
+            </w14:solidFill>
+          </w14:textFill>
+        </w:rPr>
+        <w:t xml:space="preserve">​ </w:t>
+      </w:r>
+      <w:r>
+        <w:rPr>
+          <w:rStyle w:val="None"/>
+          <w:outline w:val="0"/>
+          <w:color w:val="666666"/>
+          <w:u w:color="666666"/>
+          <w:rtl w:val="0"/>
+          <w:lang w:val="en-US"/>
+          <w14:textFill>
+            <w14:solidFill>
+              <w14:srgbClr w14:val="666666"/>
+            </w14:solidFill>
+          </w14:textFill>
+        </w:rPr>
+        <w:t>in JS</w:t>
+      </w:r>
+    </w:p>
+    <w:p>
+      <w:pPr>
+        <w:pStyle w:val="Body A"/>
+      </w:pPr>
+    </w:p>
+    <w:p>
+      <w:pPr>
+        <w:pStyle w:val="Body A"/>
+      </w:pPr>
+      <w:r>
+        <w:rPr>
+          <w:rStyle w:val="None"/>
+          <w:outline w:val="0"/>
+          <w:color w:val="666666"/>
+          <w:u w:color="666666"/>
+          <w:rtl w:val="0"/>
+          <w:lang w:val="es-ES_tradnl"/>
+          <w14:textFill>
+            <w14:solidFill>
+              <w14:srgbClr w14:val="666666"/>
+            </w14:solidFill>
+          </w14:textFill>
+        </w:rPr>
+        <w:t>​</w:t>
+      </w:r>
+    </w:p>
+    <w:p>
+      <w:pPr>
+        <w:pStyle w:val="Body A"/>
+      </w:pPr>
+    </w:p>
+    <w:p>
+      <w:pPr>
+        <w:pStyle w:val="Body A"/>
+      </w:pPr>
+      <w:r>
+        <w:rPr>
+          <w:rStyle w:val="None"/>
+          <w:outline w:val="0"/>
+          <w:color w:val="666666"/>
+          <w:u w:color="666666"/>
+          <w:rtl w:val="0"/>
+          <w14:textFill>
+            <w14:solidFill>
+              <w14:srgbClr w14:val="666666"/>
+            </w14:solidFill>
+          </w14:textFill>
+        </w:rPr>
+        <w:t>NodeJS</w:t>
+      </w:r>
+    </w:p>
+    <w:p>
+      <w:pPr>
+        <w:pStyle w:val="Body A"/>
+      </w:pPr>
+    </w:p>
+    <w:p>
+      <w:pPr>
+        <w:pStyle w:val="Body A"/>
+      </w:pPr>
+      <w:r>
+        <w:rPr>
+          <w:rStyle w:val="None"/>
+          <w:outline w:val="0"/>
+          <w:color w:val="666666"/>
+          <w:u w:color="666666"/>
+          <w:rtl w:val="0"/>
+          <w:lang w:val="en-US"/>
+          <w14:textFill>
+            <w14:solidFill>
+              <w14:srgbClr w14:val="666666"/>
+            </w14:solidFill>
+          </w14:textFill>
+        </w:rPr>
+        <w:t>REST</w:t>
+      </w:r>
+    </w:p>
+    <w:p>
+      <w:pPr>
+        <w:pStyle w:val="Body A"/>
+      </w:pPr>
+    </w:p>
+    <w:p>
+      <w:pPr>
+        <w:pStyle w:val="Body A"/>
+      </w:pPr>
+      <w:r>
+        <w:rPr>
+          <w:rStyle w:val="None"/>
+          <w:outline w:val="0"/>
+          <w:color w:val="666666"/>
+          <w:u w:color="666666"/>
+          <w:rtl w:val="0"/>
+          <w:lang w:val="de-DE"/>
+          <w14:textFill>
+            <w14:solidFill>
+              <w14:srgbClr w14:val="666666"/>
+            </w14:solidFill>
+          </w14:textFill>
+        </w:rPr>
+        <w:t>MuleSoft</w:t>
+      </w:r>
+    </w:p>
+    <w:p>
+      <w:pPr>
+        <w:pStyle w:val="Body A"/>
+      </w:pPr>
+    </w:p>
+    <w:p>
+      <w:pPr>
+        <w:pStyle w:val="Body A"/>
+      </w:pPr>
+      <w:r>
+        <w:rPr>
+          <w:rStyle w:val="None"/>
+          <w:outline w:val="0"/>
+          <w:color w:val="666666"/>
+          <w:u w:color="666666"/>
+          <w:rtl w:val="0"/>
+          <w14:textFill>
+            <w14:solidFill>
+              <w14:srgbClr w14:val="666666"/>
+            </w14:solidFill>
+          </w14:textFill>
+        </w:rPr>
+        <w:t>PHP</w:t>
+      </w:r>
+    </w:p>
+    <w:p>
+      <w:pPr>
+        <w:pStyle w:val="Body A"/>
+      </w:pPr>
+    </w:p>
+    <w:p>
+      <w:pPr>
+        <w:pStyle w:val="Body A"/>
+      </w:pPr>
+      <w:r>
+        <w:rPr>
+          <w:rStyle w:val="None"/>
+          <w:outline w:val="0"/>
+          <w:color w:val="666666"/>
+          <w:u w:color="666666"/>
+          <w:rtl w:val="0"/>
+          <w14:textFill>
+            <w14:solidFill>
+              <w14:srgbClr w14:val="666666"/>
+            </w14:solidFill>
+          </w14:textFill>
+        </w:rPr>
+        <w:t>GraphQL</w:t>
+      </w:r>
+    </w:p>
+    <w:p>
+      <w:pPr>
+        <w:pStyle w:val="Body A"/>
+      </w:pPr>
+    </w:p>
+    <w:p>
+      <w:pPr>
+        <w:pStyle w:val="Body A"/>
+      </w:pPr>
+      <w:r>
+        <w:rPr>
+          <w:rStyle w:val="None"/>
+          <w:outline w:val="0"/>
+          <w:color w:val="666666"/>
+          <w:u w:color="666666"/>
+          <w:rtl w:val="0"/>
+          <w:lang w:val="es-ES_tradnl"/>
+          <w14:textFill>
+            <w14:solidFill>
+              <w14:srgbClr w14:val="666666"/>
+            </w14:solidFill>
+          </w14:textFill>
+        </w:rPr>
+        <w:t>​</w:t>
+      </w:r>
+    </w:p>
+    <w:p>
+      <w:pPr>
+        <w:pStyle w:val="Body A"/>
+      </w:pPr>
+    </w:p>
+    <w:p>
+      <w:pPr>
+        <w:pStyle w:val="Body A"/>
+      </w:pPr>
+      <w:r>
+        <w:rPr>
+          <w:rStyle w:val="None"/>
+          <w:outline w:val="0"/>
+          <w:color w:val="666666"/>
+          <w:u w:color="666666"/>
+          <w:rtl w:val="0"/>
+          <w14:textFill>
+            <w14:solidFill>
+              <w14:srgbClr w14:val="666666"/>
+            </w14:solidFill>
+          </w14:textFill>
+        </w:rPr>
+        <w:t>Jest</w:t>
+      </w:r>
+      <w:r>
+        <w:rPr>
+          <w:rStyle w:val="None"/>
+          <w:outline w:val="0"/>
+          <w:color w:val="666666"/>
+          <w:u w:color="666666"/>
+          <w:rtl w:val="0"/>
+          <w:lang w:val="es-ES_tradnl"/>
+          <w14:textFill>
+            <w14:solidFill>
+              <w14:srgbClr w14:val="666666"/>
+            </w14:solidFill>
+          </w14:textFill>
+        </w:rPr>
+        <w:t>​</w:t>
+      </w:r>
+    </w:p>
+    <w:p>
+      <w:pPr>
+        <w:pStyle w:val="Body A"/>
+      </w:pPr>
+    </w:p>
+    <w:p>
+      <w:pPr>
+        <w:pStyle w:val="Body A"/>
+      </w:pPr>
+      <w:r>
+        <w:rPr>
+          <w:rStyle w:val="None"/>
+          <w:outline w:val="0"/>
+          <w:color w:val="666666"/>
+          <w:u w:color="666666"/>
+          <w:rtl w:val="0"/>
+          <w:lang w:val="en-US"/>
+          <w14:textFill>
+            <w14:solidFill>
+              <w14:srgbClr w14:val="666666"/>
+            </w14:solidFill>
+          </w14:textFill>
+        </w:rPr>
+        <w:t>Testing</w:t>
+      </w:r>
+      <w:r>
+        <w:rPr>
+          <w:rStyle w:val="None"/>
+          <w:outline w:val="0"/>
+          <w:color w:val="666666"/>
+          <w:u w:color="666666"/>
+          <w:rtl w:val="0"/>
+          <w:lang w:val="es-ES_tradnl"/>
+          <w14:textFill>
+            <w14:solidFill>
+              <w14:srgbClr w14:val="666666"/>
+            </w14:solidFill>
+          </w14:textFill>
+        </w:rPr>
+        <w:t xml:space="preserve">​ </w:t>
+      </w:r>
+      <w:r>
+        <w:rPr>
+          <w:rStyle w:val="None"/>
+          <w:outline w:val="0"/>
+          <w:color w:val="666666"/>
+          <w:u w:color="666666"/>
+          <w:rtl w:val="0"/>
+          <w:lang w:val="en-US"/>
+          <w14:textFill>
+            <w14:solidFill>
+              <w14:srgbClr w14:val="666666"/>
+            </w14:solidFill>
+          </w14:textFill>
+        </w:rPr>
+        <w:t>Library</w:t>
+      </w:r>
+    </w:p>
+    <w:p>
+      <w:pPr>
+        <w:pStyle w:val="Body A"/>
+      </w:pPr>
+    </w:p>
+    <w:p>
+      <w:pPr>
+        <w:pStyle w:val="Body A"/>
+      </w:pPr>
+      <w:r>
+        <w:rPr>
+          <w:rStyle w:val="None"/>
+          <w:outline w:val="0"/>
+          <w:color w:val="666666"/>
+          <w:u w:color="666666"/>
+          <w:rtl w:val="0"/>
+          <w:lang w:val="nl-NL"/>
+          <w14:textFill>
+            <w14:solidFill>
+              <w14:srgbClr w14:val="666666"/>
+            </w14:solidFill>
+          </w14:textFill>
+        </w:rPr>
+        <w:t>Vite</w:t>
+      </w:r>
+      <w:r>
+        <w:rPr>
+          <w:rStyle w:val="None"/>
+          <w:outline w:val="0"/>
+          <w:color w:val="666666"/>
+          <w:u w:color="666666"/>
+          <w:rtl w:val="0"/>
+          <w:lang w:val="es-ES_tradnl"/>
+          <w14:textFill>
+            <w14:solidFill>
+              <w14:srgbClr w14:val="666666"/>
+            </w14:solidFill>
+          </w14:textFill>
+        </w:rPr>
+        <w:t>​</w:t>
+      </w:r>
+    </w:p>
+    <w:p>
+      <w:pPr>
+        <w:pStyle w:val="Body A"/>
+      </w:pPr>
+    </w:p>
+    <w:p>
+      <w:pPr>
+        <w:pStyle w:val="Body A"/>
+      </w:pPr>
+      <w:r>
+        <w:rPr>
+          <w:rStyle w:val="None"/>
+          <w:outline w:val="0"/>
+          <w:color w:val="666666"/>
+          <w:u w:color="666666"/>
+          <w:rtl w:val="0"/>
+          <w:lang w:val="nl-NL"/>
+          <w14:textFill>
+            <w14:solidFill>
+              <w14:srgbClr w14:val="666666"/>
+            </w14:solidFill>
+          </w14:textFill>
+        </w:rPr>
+        <w:t>Vitest</w:t>
+      </w:r>
+      <w:r>
+        <w:rPr>
+          <w:rStyle w:val="None"/>
+          <w:outline w:val="0"/>
+          <w:color w:val="666666"/>
+          <w:u w:color="666666"/>
+          <w:rtl w:val="0"/>
+          <w:lang w:val="es-ES_tradnl"/>
+          <w14:textFill>
+            <w14:solidFill>
+              <w14:srgbClr w14:val="666666"/>
+            </w14:solidFill>
+          </w14:textFill>
+        </w:rPr>
+        <w:t>​</w:t>
+      </w:r>
+    </w:p>
+    <w:p>
+      <w:pPr>
+        <w:pStyle w:val="Body A"/>
+      </w:pPr>
+    </w:p>
+    <w:p>
+      <w:pPr>
+        <w:pStyle w:val="Body A"/>
+      </w:pPr>
+      <w:r>
+        <w:rPr>
+          <w:rStyle w:val="None"/>
+          <w:outline w:val="0"/>
+          <w:color w:val="666666"/>
+          <w:u w:color="666666"/>
+          <w:rtl w:val="0"/>
+          <w:lang w:val="en-US"/>
+          <w14:textFill>
+            <w14:solidFill>
+              <w14:srgbClr w14:val="666666"/>
+            </w14:solidFill>
+          </w14:textFill>
+        </w:rPr>
+        <w:t>Webpack</w:t>
+      </w:r>
+      <w:r>
+        <w:rPr>
+          <w:rStyle w:val="None"/>
+          <w:outline w:val="0"/>
+          <w:color w:val="666666"/>
+          <w:u w:color="666666"/>
+          <w:rtl w:val="0"/>
+          <w:lang w:val="es-ES_tradnl"/>
+          <w14:textFill>
+            <w14:solidFill>
+              <w14:srgbClr w14:val="666666"/>
+            </w14:solidFill>
+          </w14:textFill>
+        </w:rPr>
+        <w:t>​</w:t>
+      </w:r>
+    </w:p>
+    <w:p>
+      <w:pPr>
+        <w:pStyle w:val="Body A"/>
+      </w:pPr>
+    </w:p>
+    <w:p>
+      <w:pPr>
+        <w:pStyle w:val="Body A"/>
+      </w:pPr>
+      <w:r>
+        <w:rPr>
+          <w:rStyle w:val="None"/>
+          <w:outline w:val="0"/>
+          <w:color w:val="666666"/>
+          <w:u w:color="666666"/>
+          <w:rtl w:val="0"/>
+          <w:lang w:val="da-DK"/>
+          <w14:textFill>
+            <w14:solidFill>
+              <w14:srgbClr w14:val="666666"/>
+            </w14:solidFill>
+          </w14:textFill>
+        </w:rPr>
+        <w:t>Git/Git</w:t>
+      </w:r>
+      <w:r>
+        <w:rPr>
+          <w:rStyle w:val="None"/>
+          <w:outline w:val="0"/>
+          <w:color w:val="666666"/>
+          <w:u w:color="666666"/>
+          <w:rtl w:val="0"/>
+          <w:lang w:val="es-ES_tradnl"/>
+          <w14:textFill>
+            <w14:solidFill>
+              <w14:srgbClr w14:val="666666"/>
+            </w14:solidFill>
+          </w14:textFill>
+        </w:rPr>
+        <w:t xml:space="preserve">​ </w:t>
+      </w:r>
+      <w:r>
+        <w:rPr>
+          <w:rStyle w:val="None"/>
+          <w:outline w:val="0"/>
+          <w:color w:val="666666"/>
+          <w:u w:color="666666"/>
+          <w:rtl w:val="0"/>
+          <w:lang w:val="fr-FR"/>
+          <w14:textFill>
+            <w14:solidFill>
+              <w14:srgbClr w14:val="666666"/>
+            </w14:solidFill>
+          </w14:textFill>
+        </w:rPr>
+        <w:t>Actions</w:t>
+      </w:r>
+    </w:p>
+    <w:p>
+      <w:pPr>
+        <w:pStyle w:val="Body A"/>
+        <w:rPr>
+          <w:rStyle w:val="None"/>
+          <w:outline w:val="0"/>
+          <w:color w:val="000000"/>
+          <w:sz w:val="24"/>
+          <w:szCs w:val="24"/>
+          <w:u w:color="000000"/>
+          <w14:textFill>
+            <w14:solidFill>
+              <w14:srgbClr w14:val="000000"/>
+            </w14:solidFill>
+          </w14:textFill>
+        </w:rPr>
+      </w:pPr>
+    </w:p>
+    <w:p>
+      <w:pPr>
+        <w:pStyle w:val="Body A"/>
+      </w:pPr>
+      <w:r>
+        <w:rPr>
+          <w:rStyle w:val="None"/>
+          <w:outline w:val="0"/>
+          <w:color w:val="666666"/>
+          <w:sz w:val="18"/>
+          <w:szCs w:val="18"/>
+          <w:u w:color="666666"/>
+          <w:rtl w:val="0"/>
+          <w:lang w:val="de-DE"/>
+          <w14:textFill>
+            <w14:solidFill>
+              <w14:srgbClr w14:val="666666"/>
+            </w14:solidFill>
+          </w14:textFill>
+        </w:rPr>
+        <w:t>Docker</w:t>
+      </w:r>
+      <w:r>
+        <w:rPr>
+          <w:rStyle w:val="None"/>
+          <w:outline w:val="0"/>
+          <w:color w:val="666666"/>
+          <w:sz w:val="18"/>
+          <w:szCs w:val="18"/>
+          <w:u w:color="666666"/>
+          <w:rtl w:val="0"/>
+          <w:lang w:val="es-ES_tradnl"/>
+          <w14:textFill>
+            <w14:solidFill>
+              <w14:srgbClr w14:val="666666"/>
+            </w14:solidFill>
+          </w14:textFill>
+        </w:rPr>
+        <w:t>​</w:t>
+      </w:r>
+      <w:r>
+        <w:rPr>
+          <w:rStyle w:val="None"/>
+          <w:rFonts w:ascii="Arial Unicode MS" w:cs="Arial Unicode MS" w:hAnsi="Arial Unicode MS" w:eastAsia="Arial Unicode MS"/>
+          <w:b w:val="0"/>
+          <w:bCs w:val="0"/>
+          <w:i w:val="0"/>
+          <w:iCs w:val="0"/>
+          <w:outline w:val="0"/>
+          <w:color w:val="000000"/>
+          <w:sz w:val="24"/>
+          <w:szCs w:val="24"/>
+          <w:u w:color="000000"/>
+          <w14:textFill>
+            <w14:solidFill>
+              <w14:srgbClr w14:val="000000"/>
+            </w14:solidFill>
+          </w14:textFill>
+        </w:rPr>
+        <w:br w:type="column"/>
+      </w:r>
+    </w:p>
+    <w:p>
+      <w:pPr>
+        <w:pStyle w:val="Body A"/>
+        <w:rPr>
+          <w:rStyle w:val="None"/>
           <w:outline w:val="0"/>
           <w:color w:val="1155cc"/>
           <w:sz w:val="16"/>
@@ -1553,36 +2466,6 @@
           </w14:textFill>
         </w:rPr>
       </w:pPr>
-      <w:r>
-        <w:rPr>
-          <w:rStyle w:val="Hyperlink.1"/>
-        </w:rPr>
-        <w:fldChar w:fldCharType="begin" w:fldLock="0"/>
-      </w:r>
-      <w:r>
-        <w:rPr>
-          <w:rStyle w:val="Hyperlink.1"/>
-        </w:rPr>
-        <w:instrText xml:space="preserve"> HYPERLINK "https://github.com/andrewangelle"</w:instrText>
-      </w:r>
-      <w:r>
-        <w:rPr>
-          <w:rStyle w:val="Hyperlink.1"/>
-        </w:rPr>
-        <w:fldChar w:fldCharType="separate" w:fldLock="0"/>
-      </w:r>
-      <w:r>
-        <w:rPr>
-          <w:rStyle w:val="Hyperlink.1"/>
-          <w:rtl w:val="0"/>
-          <w:lang w:val="en-US"/>
-        </w:rPr>
-        <w:t>http://github.com/andrewangelle</w:t>
-      </w:r>
-      <w:r>
-        <w:rPr/>
-        <w:fldChar w:fldCharType="end" w:fldLock="0"/>
-      </w:r>
     </w:p>
     <w:p>
       <w:pPr>
@@ -1663,901 +2546,7 @@
     <w:p>
       <w:pPr>
         <w:pStyle w:val="Body A"/>
-        <w:spacing w:line="344" w:lineRule="exact"/>
-        <w:rPr>
-          <w:rStyle w:val="None"/>
-          <w:outline w:val="0"/>
-          <w:color w:val="000000"/>
-          <w:sz w:val="24"/>
-          <w:szCs w:val="24"/>
-          <w:u w:color="000000"/>
-          <w14:textFill>
-            <w14:solidFill>
-              <w14:srgbClr w14:val="000000"/>
-            </w14:solidFill>
-          </w14:textFill>
-        </w:rPr>
-      </w:pPr>
-    </w:p>
-    <w:p>
-      <w:pPr>
-        <w:pStyle w:val="Body A"/>
-        <w:rPr>
-          <w:rStyle w:val="None"/>
-          <w:outline w:val="0"/>
-          <w:color w:val="000000"/>
-          <w:sz w:val="20"/>
-          <w:szCs w:val="20"/>
-          <w:u w:color="000000"/>
-          <w14:textFill>
-            <w14:solidFill>
-              <w14:srgbClr w14:val="000000"/>
-            </w14:solidFill>
-          </w14:textFill>
-        </w:rPr>
-      </w:pPr>
-      <w:r>
-        <w:rPr>
-          <w:rStyle w:val="None"/>
-          <w:b w:val="1"/>
-          <w:bCs w:val="1"/>
-          <w:outline w:val="0"/>
-          <w:color w:val="2079c7"/>
-          <w:sz w:val="18"/>
-          <w:szCs w:val="18"/>
-          <w:u w:color="2079c7"/>
-          <w:rtl w:val="0"/>
-          <w:lang w:val="da-DK"/>
-          <w14:textFill>
-            <w14:solidFill>
-              <w14:srgbClr w14:val="2079C7"/>
-            </w14:solidFill>
-          </w14:textFill>
-        </w:rPr>
-        <w:t>SKILLS</w:t>
-      </w:r>
-    </w:p>
-    <w:p>
-      <w:pPr>
-        <w:pStyle w:val="Body A"/>
-        <w:rPr>
-          <w:rStyle w:val="None"/>
-          <w:outline w:val="0"/>
-          <w:color w:val="000000"/>
-          <w:sz w:val="24"/>
-          <w:szCs w:val="24"/>
-          <w:u w:color="000000"/>
-          <w14:textFill>
-            <w14:solidFill>
-              <w14:srgbClr w14:val="000000"/>
-            </w14:solidFill>
-          </w14:textFill>
-        </w:rPr>
-      </w:pPr>
-    </w:p>
-    <w:p>
-      <w:pPr>
-        <w:pStyle w:val="Body A"/>
-      </w:pPr>
-      <w:r>
-        <w:rPr>
-          <w:rStyle w:val="None"/>
-          <w:outline w:val="0"/>
-          <w:color w:val="666666"/>
-          <w:u w:color="666666"/>
-          <w:rtl w:val="0"/>
-          <w:lang w:val="en-US"/>
-          <w14:textFill>
-            <w14:solidFill>
-              <w14:srgbClr w14:val="666666"/>
-            </w14:solidFill>
-          </w14:textFill>
-        </w:rPr>
-        <w:t>JavaScript</w:t>
-      </w:r>
-      <w:r>
-        <w:rPr>
-          <w:rStyle w:val="None"/>
-          <w:outline w:val="0"/>
-          <w:color w:val="666666"/>
-          <w:u w:color="666666"/>
-          <w:rtl w:val="0"/>
-          <w:lang w:val="es-ES_tradnl"/>
-          <w14:textFill>
-            <w14:solidFill>
-              <w14:srgbClr w14:val="666666"/>
-            </w14:solidFill>
-          </w14:textFill>
-        </w:rPr>
-        <w:t>​</w:t>
-      </w:r>
-    </w:p>
-    <w:p>
-      <w:pPr>
-        <w:pStyle w:val="Body A"/>
-      </w:pPr>
-    </w:p>
-    <w:p>
-      <w:pPr>
-        <w:pStyle w:val="Body A"/>
-      </w:pPr>
-      <w:r>
-        <w:rPr>
-          <w:rStyle w:val="None"/>
-          <w:outline w:val="0"/>
-          <w:color w:val="666666"/>
-          <w:u w:color="666666"/>
-          <w:rtl w:val="0"/>
-          <w:lang w:val="en-US"/>
-          <w14:textFill>
-            <w14:solidFill>
-              <w14:srgbClr w14:val="666666"/>
-            </w14:solidFill>
-          </w14:textFill>
-        </w:rPr>
-        <w:t>TypeScript</w:t>
-      </w:r>
-      <w:r>
-        <w:rPr>
-          <w:rStyle w:val="None"/>
-          <w:outline w:val="0"/>
-          <w:color w:val="666666"/>
-          <w:u w:color="666666"/>
-          <w:rtl w:val="0"/>
-          <w:lang w:val="es-ES_tradnl"/>
-          <w14:textFill>
-            <w14:solidFill>
-              <w14:srgbClr w14:val="666666"/>
-            </w14:solidFill>
-          </w14:textFill>
-        </w:rPr>
-        <w:t>​</w:t>
-      </w:r>
-    </w:p>
-    <w:p>
-      <w:pPr>
-        <w:pStyle w:val="Body A"/>
-      </w:pPr>
-    </w:p>
-    <w:p>
-      <w:pPr>
-        <w:pStyle w:val="Body A"/>
-      </w:pPr>
-      <w:r>
-        <w:rPr>
-          <w:rStyle w:val="None"/>
-          <w:outline w:val="0"/>
-          <w:color w:val="666666"/>
-          <w:u w:color="666666"/>
-          <w:rtl w:val="0"/>
-          <w:lang w:val="en-US"/>
-          <w14:textFill>
-            <w14:solidFill>
-              <w14:srgbClr w14:val="666666"/>
-            </w14:solidFill>
-          </w14:textFill>
-        </w:rPr>
-        <w:t>React</w:t>
-      </w:r>
-      <w:r>
-        <w:rPr>
-          <w:rStyle w:val="None"/>
-          <w:outline w:val="0"/>
-          <w:color w:val="666666"/>
-          <w:u w:color="666666"/>
-          <w:rtl w:val="0"/>
-          <w:lang w:val="es-ES_tradnl"/>
-          <w14:textFill>
-            <w14:solidFill>
-              <w14:srgbClr w14:val="666666"/>
-            </w14:solidFill>
-          </w14:textFill>
-        </w:rPr>
-        <w:t>​</w:t>
-      </w:r>
-    </w:p>
-    <w:p>
-      <w:pPr>
-        <w:pStyle w:val="Body A"/>
-      </w:pPr>
-    </w:p>
-    <w:p>
-      <w:pPr>
-        <w:pStyle w:val="Body A"/>
-      </w:pPr>
-      <w:r>
-        <w:rPr>
-          <w:rStyle w:val="None"/>
-          <w:outline w:val="0"/>
-          <w:color w:val="666666"/>
-          <w:u w:color="666666"/>
-          <w:rtl w:val="0"/>
-          <w:lang w:val="fr-FR"/>
-          <w14:textFill>
-            <w14:solidFill>
-              <w14:srgbClr w14:val="666666"/>
-            </w14:solidFill>
-          </w14:textFill>
-        </w:rPr>
-        <w:t>Redux</w:t>
-      </w:r>
-      <w:r>
-        <w:rPr>
-          <w:rStyle w:val="None"/>
-          <w:outline w:val="0"/>
-          <w:color w:val="666666"/>
-          <w:u w:color="666666"/>
-          <w:rtl w:val="0"/>
-          <w:lang w:val="es-ES_tradnl"/>
-          <w14:textFill>
-            <w14:solidFill>
-              <w14:srgbClr w14:val="666666"/>
-            </w14:solidFill>
-          </w14:textFill>
-        </w:rPr>
-        <w:t>​</w:t>
-      </w:r>
-    </w:p>
-    <w:p>
-      <w:pPr>
-        <w:pStyle w:val="Body A"/>
-      </w:pPr>
-    </w:p>
-    <w:p>
-      <w:pPr>
-        <w:pStyle w:val="Body A"/>
-      </w:pPr>
-      <w:r>
-        <w:rPr>
-          <w:rStyle w:val="None"/>
-          <w:outline w:val="0"/>
-          <w:color w:val="666666"/>
-          <w:u w:color="666666"/>
-          <w:rtl w:val="0"/>
-          <w:lang w:val="en-US"/>
-          <w14:textFill>
-            <w14:solidFill>
-              <w14:srgbClr w14:val="666666"/>
-            </w14:solidFill>
-          </w14:textFill>
-        </w:rPr>
-        <w:t>Storybook</w:t>
-      </w:r>
-      <w:r>
-        <w:rPr>
-          <w:rStyle w:val="None"/>
-          <w:outline w:val="0"/>
-          <w:color w:val="666666"/>
-          <w:u w:color="666666"/>
-          <w:rtl w:val="0"/>
-          <w:lang w:val="es-ES_tradnl"/>
-          <w14:textFill>
-            <w14:solidFill>
-              <w14:srgbClr w14:val="666666"/>
-            </w14:solidFill>
-          </w14:textFill>
-        </w:rPr>
-        <w:t>​</w:t>
-      </w:r>
-    </w:p>
-    <w:p>
-      <w:pPr>
-        <w:pStyle w:val="Body A"/>
-      </w:pPr>
-    </w:p>
-    <w:p>
-      <w:pPr>
-        <w:pStyle w:val="Body A"/>
-      </w:pPr>
-      <w:r>
-        <w:rPr>
-          <w:rStyle w:val="None"/>
-          <w:outline w:val="0"/>
-          <w:color w:val="666666"/>
-          <w:u w:color="666666"/>
-          <w:rtl w:val="0"/>
-          <w14:textFill>
-            <w14:solidFill>
-              <w14:srgbClr w14:val="666666"/>
-            </w14:solidFill>
-          </w14:textFill>
-        </w:rPr>
-        <w:t>HTML/CSS/SASS</w:t>
-      </w:r>
-      <w:r>
-        <w:rPr>
-          <w:rStyle w:val="None"/>
-          <w:outline w:val="0"/>
-          <w:color w:val="666666"/>
-          <w:u w:color="666666"/>
-          <w:rtl w:val="0"/>
-          <w:lang w:val="es-ES_tradnl"/>
-          <w14:textFill>
-            <w14:solidFill>
-              <w14:srgbClr w14:val="666666"/>
-            </w14:solidFill>
-          </w14:textFill>
-        </w:rPr>
-        <w:t>​</w:t>
-      </w:r>
-    </w:p>
-    <w:p>
-      <w:pPr>
-        <w:pStyle w:val="Body A"/>
-      </w:pPr>
-    </w:p>
-    <w:p>
-      <w:pPr>
-        <w:pStyle w:val="Body A"/>
-      </w:pPr>
-      <w:r>
-        <w:rPr>
-          <w:rStyle w:val="None"/>
-          <w:outline w:val="0"/>
-          <w:color w:val="666666"/>
-          <w:u w:color="666666"/>
-          <w:rtl w:val="0"/>
-          <w14:textFill>
-            <w14:solidFill>
-              <w14:srgbClr w14:val="666666"/>
-            </w14:solidFill>
-          </w14:textFill>
-        </w:rPr>
-        <w:t>CSS</w:t>
-      </w:r>
-      <w:r>
-        <w:rPr>
-          <w:rStyle w:val="None"/>
-          <w:outline w:val="0"/>
-          <w:color w:val="666666"/>
-          <w:u w:color="666666"/>
-          <w:rtl w:val="0"/>
-          <w:lang w:val="es-ES_tradnl"/>
-          <w14:textFill>
-            <w14:solidFill>
-              <w14:srgbClr w14:val="666666"/>
-            </w14:solidFill>
-          </w14:textFill>
-        </w:rPr>
-        <w:t xml:space="preserve">​ </w:t>
-      </w:r>
-      <w:r>
-        <w:rPr>
-          <w:rStyle w:val="None"/>
-          <w:outline w:val="0"/>
-          <w:color w:val="666666"/>
-          <w:u w:color="666666"/>
-          <w:rtl w:val="0"/>
-          <w:lang w:val="en-US"/>
-          <w14:textFill>
-            <w14:solidFill>
-              <w14:srgbClr w14:val="666666"/>
-            </w14:solidFill>
-          </w14:textFill>
-        </w:rPr>
-        <w:t>in JS</w:t>
-      </w:r>
-    </w:p>
-    <w:p>
-      <w:pPr>
-        <w:pStyle w:val="Body A"/>
-      </w:pPr>
-    </w:p>
-    <w:p>
-      <w:pPr>
-        <w:pStyle w:val="Body A"/>
-      </w:pPr>
-      <w:r>
-        <w:rPr>
-          <w:rStyle w:val="None"/>
-          <w:outline w:val="0"/>
-          <w:color w:val="666666"/>
-          <w:u w:color="666666"/>
-          <w:rtl w:val="0"/>
-          <w:lang w:val="es-ES_tradnl"/>
-          <w14:textFill>
-            <w14:solidFill>
-              <w14:srgbClr w14:val="666666"/>
-            </w14:solidFill>
-          </w14:textFill>
-        </w:rPr>
-        <w:t>​</w:t>
-      </w:r>
-    </w:p>
-    <w:p>
-      <w:pPr>
-        <w:pStyle w:val="Body A"/>
-      </w:pPr>
-    </w:p>
-    <w:p>
-      <w:pPr>
-        <w:pStyle w:val="Body A"/>
-      </w:pPr>
-      <w:r>
-        <w:rPr>
-          <w:rStyle w:val="None"/>
-          <w:outline w:val="0"/>
-          <w:color w:val="666666"/>
-          <w:u w:color="666666"/>
-          <w:rtl w:val="0"/>
-          <w14:textFill>
-            <w14:solidFill>
-              <w14:srgbClr w14:val="666666"/>
-            </w14:solidFill>
-          </w14:textFill>
-        </w:rPr>
-        <w:t>NodeJS</w:t>
-      </w:r>
-    </w:p>
-    <w:p>
-      <w:pPr>
-        <w:pStyle w:val="Body A"/>
-      </w:pPr>
-    </w:p>
-    <w:p>
-      <w:pPr>
-        <w:pStyle w:val="Body A"/>
-      </w:pPr>
-      <w:r>
-        <w:rPr>
-          <w:rStyle w:val="None"/>
-          <w:outline w:val="0"/>
-          <w:color w:val="666666"/>
-          <w:u w:color="666666"/>
-          <w:rtl w:val="0"/>
-          <w:lang w:val="en-US"/>
-          <w14:textFill>
-            <w14:solidFill>
-              <w14:srgbClr w14:val="666666"/>
-            </w14:solidFill>
-          </w14:textFill>
-        </w:rPr>
-        <w:t>REST</w:t>
-      </w:r>
-    </w:p>
-    <w:p>
-      <w:pPr>
-        <w:pStyle w:val="Body A"/>
-      </w:pPr>
-    </w:p>
-    <w:p>
-      <w:pPr>
-        <w:pStyle w:val="Body A"/>
-      </w:pPr>
-      <w:r>
-        <w:rPr>
-          <w:rStyle w:val="None"/>
-          <w:outline w:val="0"/>
-          <w:color w:val="666666"/>
-          <w:u w:color="666666"/>
-          <w:rtl w:val="0"/>
-          <w:lang w:val="de-DE"/>
-          <w14:textFill>
-            <w14:solidFill>
-              <w14:srgbClr w14:val="666666"/>
-            </w14:solidFill>
-          </w14:textFill>
-        </w:rPr>
-        <w:t>MuleSoft</w:t>
-      </w:r>
-    </w:p>
-    <w:p>
-      <w:pPr>
-        <w:pStyle w:val="Body A"/>
-      </w:pPr>
-    </w:p>
-    <w:p>
-      <w:pPr>
-        <w:pStyle w:val="Body A"/>
-      </w:pPr>
-      <w:r>
-        <w:rPr>
-          <w:rStyle w:val="None"/>
-          <w:outline w:val="0"/>
-          <w:color w:val="666666"/>
-          <w:u w:color="666666"/>
-          <w:rtl w:val="0"/>
-          <w14:textFill>
-            <w14:solidFill>
-              <w14:srgbClr w14:val="666666"/>
-            </w14:solidFill>
-          </w14:textFill>
-        </w:rPr>
-        <w:t>PHP</w:t>
-      </w:r>
-    </w:p>
-    <w:p>
-      <w:pPr>
-        <w:pStyle w:val="Body A"/>
-      </w:pPr>
-    </w:p>
-    <w:p>
-      <w:pPr>
-        <w:pStyle w:val="Body A"/>
-      </w:pPr>
-      <w:r>
-        <w:rPr>
-          <w:rStyle w:val="None"/>
-          <w:outline w:val="0"/>
-          <w:color w:val="666666"/>
-          <w:u w:color="666666"/>
-          <w:rtl w:val="0"/>
-          <w14:textFill>
-            <w14:solidFill>
-              <w14:srgbClr w14:val="666666"/>
-            </w14:solidFill>
-          </w14:textFill>
-        </w:rPr>
-        <w:t>GraphQL</w:t>
-      </w:r>
-    </w:p>
-    <w:p>
-      <w:pPr>
-        <w:pStyle w:val="Body A"/>
-      </w:pPr>
-    </w:p>
-    <w:p>
-      <w:pPr>
-        <w:pStyle w:val="Body A"/>
-      </w:pPr>
-      <w:r>
-        <w:rPr>
-          <w:rStyle w:val="None"/>
-          <w:outline w:val="0"/>
-          <w:color w:val="666666"/>
-          <w:u w:color="666666"/>
-          <w:rtl w:val="0"/>
-          <w:lang w:val="es-ES_tradnl"/>
-          <w14:textFill>
-            <w14:solidFill>
-              <w14:srgbClr w14:val="666666"/>
-            </w14:solidFill>
-          </w14:textFill>
-        </w:rPr>
-        <w:t>​</w:t>
-      </w:r>
-    </w:p>
-    <w:p>
-      <w:pPr>
-        <w:pStyle w:val="Body A"/>
-      </w:pPr>
-    </w:p>
-    <w:p>
-      <w:pPr>
-        <w:pStyle w:val="Body A"/>
-      </w:pPr>
-      <w:r>
-        <w:rPr>
-          <w:rStyle w:val="None"/>
-          <w:outline w:val="0"/>
-          <w:color w:val="666666"/>
-          <w:u w:color="666666"/>
-          <w:rtl w:val="0"/>
-          <w14:textFill>
-            <w14:solidFill>
-              <w14:srgbClr w14:val="666666"/>
-            </w14:solidFill>
-          </w14:textFill>
-        </w:rPr>
-        <w:t>Jest</w:t>
-      </w:r>
-      <w:r>
-        <w:rPr>
-          <w:rStyle w:val="None"/>
-          <w:outline w:val="0"/>
-          <w:color w:val="666666"/>
-          <w:u w:color="666666"/>
-          <w:rtl w:val="0"/>
-          <w:lang w:val="es-ES_tradnl"/>
-          <w14:textFill>
-            <w14:solidFill>
-              <w14:srgbClr w14:val="666666"/>
-            </w14:solidFill>
-          </w14:textFill>
-        </w:rPr>
-        <w:t>​</w:t>
-      </w:r>
-    </w:p>
-    <w:p>
-      <w:pPr>
-        <w:pStyle w:val="Body A"/>
-      </w:pPr>
-    </w:p>
-    <w:p>
-      <w:pPr>
-        <w:pStyle w:val="Body A"/>
-      </w:pPr>
-      <w:r>
-        <w:rPr>
-          <w:rStyle w:val="None"/>
-          <w:outline w:val="0"/>
-          <w:color w:val="666666"/>
-          <w:u w:color="666666"/>
-          <w:rtl w:val="0"/>
-          <w:lang w:val="en-US"/>
-          <w14:textFill>
-            <w14:solidFill>
-              <w14:srgbClr w14:val="666666"/>
-            </w14:solidFill>
-          </w14:textFill>
-        </w:rPr>
-        <w:t>Testing</w:t>
-      </w:r>
-      <w:r>
-        <w:rPr>
-          <w:rStyle w:val="None"/>
-          <w:outline w:val="0"/>
-          <w:color w:val="666666"/>
-          <w:u w:color="666666"/>
-          <w:rtl w:val="0"/>
-          <w:lang w:val="es-ES_tradnl"/>
-          <w14:textFill>
-            <w14:solidFill>
-              <w14:srgbClr w14:val="666666"/>
-            </w14:solidFill>
-          </w14:textFill>
-        </w:rPr>
-        <w:t xml:space="preserve">​ </w:t>
-      </w:r>
-      <w:r>
-        <w:rPr>
-          <w:rStyle w:val="None"/>
-          <w:outline w:val="0"/>
-          <w:color w:val="666666"/>
-          <w:u w:color="666666"/>
-          <w:rtl w:val="0"/>
-          <w:lang w:val="en-US"/>
-          <w14:textFill>
-            <w14:solidFill>
-              <w14:srgbClr w14:val="666666"/>
-            </w14:solidFill>
-          </w14:textFill>
-        </w:rPr>
-        <w:t>Library</w:t>
-      </w:r>
-    </w:p>
-    <w:p>
-      <w:pPr>
-        <w:pStyle w:val="Body A"/>
-      </w:pPr>
-    </w:p>
-    <w:p>
-      <w:pPr>
-        <w:pStyle w:val="Body A"/>
-      </w:pPr>
-      <w:r>
-        <w:rPr>
-          <w:rStyle w:val="None"/>
-          <w:outline w:val="0"/>
-          <w:color w:val="666666"/>
-          <w:u w:color="666666"/>
-          <w:rtl w:val="0"/>
-          <w:lang w:val="nl-NL"/>
-          <w14:textFill>
-            <w14:solidFill>
-              <w14:srgbClr w14:val="666666"/>
-            </w14:solidFill>
-          </w14:textFill>
-        </w:rPr>
-        <w:t>Vite</w:t>
-      </w:r>
-      <w:r>
-        <w:rPr>
-          <w:rStyle w:val="None"/>
-          <w:outline w:val="0"/>
-          <w:color w:val="666666"/>
-          <w:u w:color="666666"/>
-          <w:rtl w:val="0"/>
-          <w:lang w:val="es-ES_tradnl"/>
-          <w14:textFill>
-            <w14:solidFill>
-              <w14:srgbClr w14:val="666666"/>
-            </w14:solidFill>
-          </w14:textFill>
-        </w:rPr>
-        <w:t>​</w:t>
-      </w:r>
-    </w:p>
-    <w:p>
-      <w:pPr>
-        <w:pStyle w:val="Body A"/>
-      </w:pPr>
-    </w:p>
-    <w:p>
-      <w:pPr>
-        <w:pStyle w:val="Body A"/>
-      </w:pPr>
-      <w:r>
-        <w:rPr>
-          <w:rStyle w:val="None"/>
-          <w:outline w:val="0"/>
-          <w:color w:val="666666"/>
-          <w:u w:color="666666"/>
-          <w:rtl w:val="0"/>
-          <w:lang w:val="nl-NL"/>
-          <w14:textFill>
-            <w14:solidFill>
-              <w14:srgbClr w14:val="666666"/>
-            </w14:solidFill>
-          </w14:textFill>
-        </w:rPr>
-        <w:t>Vitest</w:t>
-      </w:r>
-      <w:r>
-        <w:rPr>
-          <w:rStyle w:val="None"/>
-          <w:outline w:val="0"/>
-          <w:color w:val="666666"/>
-          <w:u w:color="666666"/>
-          <w:rtl w:val="0"/>
-          <w:lang w:val="es-ES_tradnl"/>
-          <w14:textFill>
-            <w14:solidFill>
-              <w14:srgbClr w14:val="666666"/>
-            </w14:solidFill>
-          </w14:textFill>
-        </w:rPr>
-        <w:t>​</w:t>
-      </w:r>
-    </w:p>
-    <w:p>
-      <w:pPr>
-        <w:pStyle w:val="Body A"/>
-      </w:pPr>
-    </w:p>
-    <w:p>
-      <w:pPr>
-        <w:pStyle w:val="Body A"/>
-      </w:pPr>
-      <w:r>
-        <w:rPr>
-          <w:rStyle w:val="None"/>
-          <w:outline w:val="0"/>
-          <w:color w:val="666666"/>
-          <w:u w:color="666666"/>
-          <w:rtl w:val="0"/>
-          <w:lang w:val="en-US"/>
-          <w14:textFill>
-            <w14:solidFill>
-              <w14:srgbClr w14:val="666666"/>
-            </w14:solidFill>
-          </w14:textFill>
-        </w:rPr>
-        <w:t>Webpack</w:t>
-      </w:r>
-      <w:r>
-        <w:rPr>
-          <w:rStyle w:val="None"/>
-          <w:outline w:val="0"/>
-          <w:color w:val="666666"/>
-          <w:u w:color="666666"/>
-          <w:rtl w:val="0"/>
-          <w:lang w:val="es-ES_tradnl"/>
-          <w14:textFill>
-            <w14:solidFill>
-              <w14:srgbClr w14:val="666666"/>
-            </w14:solidFill>
-          </w14:textFill>
-        </w:rPr>
-        <w:t>​</w:t>
-      </w:r>
-    </w:p>
-    <w:p>
-      <w:pPr>
-        <w:pStyle w:val="Body A"/>
-      </w:pPr>
-    </w:p>
-    <w:p>
-      <w:pPr>
-        <w:pStyle w:val="Body A"/>
-      </w:pPr>
-      <w:r>
-        <w:rPr>
-          <w:rStyle w:val="None"/>
-          <w:outline w:val="0"/>
-          <w:color w:val="666666"/>
-          <w:u w:color="666666"/>
-          <w:rtl w:val="0"/>
-          <w:lang w:val="da-DK"/>
-          <w14:textFill>
-            <w14:solidFill>
-              <w14:srgbClr w14:val="666666"/>
-            </w14:solidFill>
-          </w14:textFill>
-        </w:rPr>
-        <w:t>Git/Git</w:t>
-      </w:r>
-      <w:r>
-        <w:rPr>
-          <w:rStyle w:val="None"/>
-          <w:outline w:val="0"/>
-          <w:color w:val="666666"/>
-          <w:u w:color="666666"/>
-          <w:rtl w:val="0"/>
-          <w:lang w:val="es-ES_tradnl"/>
-          <w14:textFill>
-            <w14:solidFill>
-              <w14:srgbClr w14:val="666666"/>
-            </w14:solidFill>
-          </w14:textFill>
-        </w:rPr>
-        <w:t xml:space="preserve">​ </w:t>
-      </w:r>
-      <w:r>
-        <w:rPr>
-          <w:rStyle w:val="None"/>
-          <w:outline w:val="0"/>
-          <w:color w:val="666666"/>
-          <w:u w:color="666666"/>
-          <w:rtl w:val="0"/>
-          <w:lang w:val="fr-FR"/>
-          <w14:textFill>
-            <w14:solidFill>
-              <w14:srgbClr w14:val="666666"/>
-            </w14:solidFill>
-          </w14:textFill>
-        </w:rPr>
-        <w:t>Actions</w:t>
-      </w:r>
-    </w:p>
-    <w:p>
-      <w:pPr>
-        <w:pStyle w:val="Body A"/>
-        <w:rPr>
-          <w:rStyle w:val="None"/>
-          <w:outline w:val="0"/>
-          <w:color w:val="000000"/>
-          <w:sz w:val="24"/>
-          <w:szCs w:val="24"/>
-          <w:u w:color="000000"/>
-          <w14:textFill>
-            <w14:solidFill>
-              <w14:srgbClr w14:val="000000"/>
-            </w14:solidFill>
-          </w14:textFill>
-        </w:rPr>
-      </w:pPr>
-    </w:p>
-    <w:p>
-      <w:pPr>
-        <w:pStyle w:val="Body A"/>
-      </w:pPr>
-      <w:r>
-        <w:rPr>
-          <w:rStyle w:val="None"/>
-          <w:outline w:val="0"/>
-          <w:color w:val="666666"/>
-          <w:sz w:val="18"/>
-          <w:szCs w:val="18"/>
-          <w:u w:color="666666"/>
-          <w:rtl w:val="0"/>
-          <w:lang w:val="de-DE"/>
-          <w14:textFill>
-            <w14:solidFill>
-              <w14:srgbClr w14:val="666666"/>
-            </w14:solidFill>
-          </w14:textFill>
-        </w:rPr>
-        <w:t>Docker</w:t>
-      </w:r>
-      <w:r>
-        <w:rPr>
-          <w:rStyle w:val="None"/>
-          <w:outline w:val="0"/>
-          <w:color w:val="666666"/>
-          <w:sz w:val="18"/>
-          <w:szCs w:val="18"/>
-          <w:u w:color="666666"/>
-          <w:rtl w:val="0"/>
-          <w:lang w:val="es-ES_tradnl"/>
-          <w14:textFill>
-            <w14:solidFill>
-              <w14:srgbClr w14:val="666666"/>
-            </w14:solidFill>
-          </w14:textFill>
-        </w:rPr>
-        <w:t>​</w:t>
-      </w:r>
+      </w:pPr>
       <w:r>
         <w:rPr>
           <w:rStyle w:val="None"/>
@@ -2608,6 +2597,64 @@
       <w:pStyle w:val="Header &amp; Footer"/>
       <w:bidi w:val="0"/>
     </w:pPr>
+    <w:r>
+      <mc:AlternateContent>
+        <mc:Choice Requires="wps">
+          <w:drawing xmlns:a="http://schemas.openxmlformats.org/drawingml/2006/main">
+            <wp:anchor distT="152400" distB="152400" distL="152400" distR="152400" simplePos="0" relativeHeight="251658240" behindDoc="1" locked="0" layoutInCell="1" allowOverlap="1">
+              <wp:simplePos x="0" y="0"/>
+              <wp:positionH relativeFrom="page">
+                <wp:posOffset>0</wp:posOffset>
+              </wp:positionH>
+              <wp:positionV relativeFrom="page">
+                <wp:posOffset>0</wp:posOffset>
+              </wp:positionV>
+              <wp:extent cx="7772400" cy="10058400"/>
+              <wp:effectExtent l="0" t="0" r="0" b="0"/>
+              <wp:wrapNone/>
+              <wp:docPr id="1073741825" name="officeArt object" descr="Rectangle"/>
+              <wp:cNvGraphicFramePr/>
+              <a:graphic xmlns:a="http://schemas.openxmlformats.org/drawingml/2006/main">
+                <a:graphicData uri="http://schemas.microsoft.com/office/word/2010/wordprocessingShape">
+                  <wps:wsp>
+                    <wps:cNvSpPr/>
+                    <wps:spPr>
+                      <a:xfrm>
+                        <a:off x="0" y="0"/>
+                        <a:ext cx="7772400" cy="10058400"/>
+                      </a:xfrm>
+                      <a:prstGeom prst="roundRect">
+                        <a:avLst>
+                          <a:gd name="adj" fmla="val 0"/>
+                        </a:avLst>
+                      </a:prstGeom>
+                      <a:solidFill>
+                        <a:srgbClr val="FEFFF7"/>
+                      </a:solidFill>
+                      <a:ln w="12700" cap="flat">
+                        <a:noFill/>
+                        <a:miter lim="400000"/>
+                      </a:ln>
+                      <a:effectLst/>
+                    </wps:spPr>
+                    <wps:bodyPr/>
+                  </wps:wsp>
+                </a:graphicData>
+              </a:graphic>
+            </wp:anchor>
+          </w:drawing>
+        </mc:Choice>
+        <mc:Fallback>
+          <w:pict>
+            <v:roundrect id="_x0000_s1026" style="visibility:visible;position:absolute;margin-left:0.0pt;margin-top:0.0pt;width:612.0pt;height:792.0pt;z-index:-251658240;mso-position-horizontal:absolute;mso-position-horizontal-relative:page;mso-position-vertical:absolute;mso-position-vertical-relative:page;mso-wrap-distance-left:12.0pt;mso-wrap-distance-top:12.0pt;mso-wrap-distance-right:12.0pt;mso-wrap-distance-bottom:12.0pt;" adj="0">
+              <v:fill color="#FEFFF7" opacity="100.0%" type="solid"/>
+              <v:stroke on="f" weight="1.0pt" dashstyle="solid" endcap="flat" miterlimit="400.0%" joinstyle="miter" linestyle="single" startarrow="none" startarrowwidth="medium" startarrowlength="medium" endarrow="none" endarrowwidth="medium" endarrowlength="medium"/>
+              <w10:wrap type="none" side="bothSides" anchorx="page" anchory="page"/>
+            </v:roundrect>
+          </w:pict>
+        </mc:Fallback>
+      </mc:AlternateContent>
+    </w:r>
     <w:r/>
   </w:p>
 </w:hdr>
@@ -2805,6 +2852,7 @@
       <w:u w:val="none" w:color="666666"/>
       <w:shd w:val="nil" w:color="auto" w:fill="auto"/>
       <w:vertAlign w:val="baseline"/>
+      <w:lang w:val="en-US"/>
       <w14:textOutline w14:w="12700" w14:cap="flat">
         <w14:noFill/>
         <w14:miter w14:lim="400000"/>

</xml_diff>